<commit_message>
new setup for rca-ufo prediction
</commit_message>
<xml_diff>
--- a/Hertie Server guide.docx
+++ b/Hertie Server guide.docx
@@ -975,6 +975,91 @@
       </w:r>
     </w:p>
     <w:p>
+      <w:pPr>
+        <w:pStyle w:val="ListParagraph"/>
+        <w:numPr>
+          <w:ilvl w:val="0"/>
+          <w:numId w:val="8"/>
+        </w:numPr>
+      </w:pPr>
+      <w:r>
+        <w:rPr>
+          <w:b/>
+          <w:bCs/>
+        </w:rPr>
+        <w:t xml:space="preserve">Downloading a file: </w:t>
+      </w:r>
+      <w:r>
+        <w:t>DON’T connect to the server</w:t>
+      </w:r>
+      <w:r>
+        <w:t>. Then type</w:t>
+      </w:r>
+    </w:p>
+    <w:p>
+      <w:pPr>
+        <w:jc w:val="center"/>
+      </w:pPr>
+      <w:r>
+        <w:t>s</w:t>
+      </w:r>
+      <w:r>
+        <w:t xml:space="preserve">cp </w:t>
+      </w:r>
+      <w:hyperlink r:id="rId10" w:history="1">
+        <w:r>
+          <w:rPr>
+            <w:rStyle w:val="Hyperlink"/>
+          </w:rPr>
+          <w:t>214288@hertie-school.lan@ds01:workspace/ufo-prediction/demo/rca-ufo-merge.csv</w:t>
+        </w:r>
+      </w:hyperlink>
+      <w:r>
+        <w:t xml:space="preserve"> .</w:t>
+      </w:r>
+    </w:p>
+    <w:p>
+      <w:pPr>
+        <w:jc w:val="center"/>
+        <w:rPr>
+          <w:lang w:val="de-DE"/>
+        </w:rPr>
+      </w:pPr>
+      <w:r>
+        <w:rPr>
+          <w:lang w:val="de-DE"/>
+        </w:rPr>
+        <w:t xml:space="preserve">scp </w:t>
+      </w:r>
+      <w:hyperlink r:id="rId11" w:history="1">
+        <w:r>
+          <w:rPr>
+            <w:rStyle w:val="Hyperlink"/>
+            <w:lang w:val="de-DE"/>
+          </w:rPr>
+          <w:t>214288@hertie-school.lan@ds01:workspace/ufo-prediction/demo/rca-ufo-merge.csv</w:t>
+        </w:r>
+      </w:hyperlink>
+      <w:r>
+        <w:rPr>
+          <w:lang w:val="de-DE"/>
+        </w:rPr>
+        <w:t xml:space="preserve"> </w:t>
+      </w:r>
+      <w:r>
+        <w:rPr>
+          <w:lang w:val="de-DE"/>
+        </w:rPr>
+        <w:t>C:/Users/ka</w:t>
+      </w:r>
+      <w:r>
+        <w:rPr>
+          <w:lang w:val="de-DE"/>
+        </w:rPr>
+        <w:t>ius</w:t>
+      </w:r>
+    </w:p>
+    <w:p>
       <w:r>
         <w:rPr>
           <w:b/>
@@ -2192,7 +2277,7 @@
   <w:abstractNum w:abstractNumId="7" w15:restartNumberingAfterBreak="0">
     <w:nsid w:val="6FD46760"/>
     <w:multiLevelType w:val="hybridMultilevel"/>
-    <w:tmpl w:val="3E4A2FEE"/>
+    <w:tmpl w:val="5EF42A62"/>
     <w:lvl w:ilvl="0" w:tplc="08090001">
       <w:start w:val="1"/>
       <w:numFmt w:val="bullet"/>

</xml_diff>

<commit_message>
hertie server usage instruction update
</commit_message>
<xml_diff>
--- a/Hertie Server guide.docx
+++ b/Hertie Server guide.docx
@@ -1044,18 +1044,12 @@
         <w:rPr>
           <w:lang w:val="de-DE"/>
         </w:rPr>
-        <w:t xml:space="preserve"> </w:t>
+        <w:t xml:space="preserve"> C:/Users/ka</w:t>
       </w:r>
       <w:r>
         <w:rPr>
           <w:lang w:val="de-DE"/>
         </w:rPr>
-        <w:t>C:/Users/ka</w:t>
-      </w:r>
-      <w:r>
-        <w:rPr>
-          <w:lang w:val="de-DE"/>
-        </w:rPr>
         <w:t>ius</w:t>
       </w:r>
     </w:p>
@@ -1125,6 +1119,156 @@
       </w:r>
       <w:r>
         <w:t>NLD.pkl workspace/ufo-prediction/demo</w:t>
+      </w:r>
+    </w:p>
+    <w:p>
+      <w:pPr>
+        <w:rPr>
+          <w:b/>
+          <w:bCs/>
+        </w:rPr>
+      </w:pPr>
+      <w:r>
+        <w:rPr>
+          <w:b/>
+          <w:bCs/>
+        </w:rPr>
+        <w:t>6. Cleaning memory and cache</w:t>
+      </w:r>
+    </w:p>
+    <w:p>
+      <w:pPr>
+        <w:pStyle w:val="ListParagraph"/>
+        <w:numPr>
+          <w:ilvl w:val="0"/>
+          <w:numId w:val="8"/>
+        </w:numPr>
+        <w:rPr>
+          <w:b/>
+          <w:bCs/>
+        </w:rPr>
+      </w:pPr>
+      <w:r>
+        <w:rPr>
+          <w:b/>
+          <w:bCs/>
+        </w:rPr>
+        <w:t xml:space="preserve">Check the system wide available memory: </w:t>
+      </w:r>
+      <w:r>
+        <w:t>Using cmd connect to server. Then type</w:t>
+      </w:r>
+    </w:p>
+    <w:p>
+      <w:pPr>
+        <w:jc w:val="center"/>
+      </w:pPr>
+      <w:r>
+        <w:t>free -h</w:t>
+      </w:r>
+    </w:p>
+    <w:p>
+      <w:pPr>
+        <w:pStyle w:val="ListParagraph"/>
+        <w:numPr>
+          <w:ilvl w:val="0"/>
+          <w:numId w:val="8"/>
+        </w:numPr>
+      </w:pPr>
+      <w:r>
+        <w:rPr>
+          <w:b/>
+          <w:bCs/>
+        </w:rPr>
+        <w:t>How to delete system wide memory if you had permissions:</w:t>
+      </w:r>
+    </w:p>
+    <w:p>
+      <w:pPr>
+        <w:jc w:val="center"/>
+      </w:pPr>
+      <w:r>
+        <w:t>sudo sync; sudo echo 3 &gt; /proc/sys/vm/drop_caches</w:t>
+      </w:r>
+    </w:p>
+    <w:p>
+      <w:pPr>
+        <w:pStyle w:val="ListParagraph"/>
+        <w:numPr>
+          <w:ilvl w:val="0"/>
+          <w:numId w:val="8"/>
+        </w:numPr>
+      </w:pPr>
+      <w:r>
+        <w:rPr>
+          <w:b/>
+          <w:bCs/>
+        </w:rPr>
+        <w:t>How to delete memory on python:</w:t>
+      </w:r>
+    </w:p>
+    <w:p>
+      <w:pPr>
+        <w:jc w:val="center"/>
+      </w:pPr>
+      <w:r>
+        <w:t>gc.collect()</w:t>
+      </w:r>
+    </w:p>
+    <w:p>
+      <w:pPr>
+        <w:jc w:val="center"/>
+      </w:pPr>
+      <w:r>
+        <w:t>del BIG_DATAFRAME</w:t>
+      </w:r>
+    </w:p>
+    <w:p>
+      <w:pPr>
+        <w:jc w:val="center"/>
+      </w:pPr>
+      <w:r>
+        <w:t>Note: You can use tools like memory_profiler or objgraph!</w:t>
+      </w:r>
+    </w:p>
+    <w:p>
+      <w:pPr>
+        <w:pStyle w:val="ListParagraph"/>
+        <w:numPr>
+          <w:ilvl w:val="0"/>
+          <w:numId w:val="8"/>
+        </w:numPr>
+      </w:pPr>
+      <w:r>
+        <w:rPr>
+          <w:b/>
+          <w:bCs/>
+        </w:rPr>
+        <w:t>How to delete cache:</w:t>
+      </w:r>
+    </w:p>
+    <w:p>
+      <w:pPr>
+        <w:jc w:val="center"/>
+      </w:pPr>
+      <w:r>
+        <w:t>Tensorflow: tf.reset_default_graph()</w:t>
+      </w:r>
+    </w:p>
+    <w:p>
+      <w:pPr>
+        <w:jc w:val="center"/>
+      </w:pPr>
+      <w:r>
+        <w:t>Pytorch: torch.cuda.empty_cache()</w:t>
+      </w:r>
+    </w:p>
+    <w:p>
+      <w:pPr>
+        <w:jc w:val="center"/>
+      </w:pPr>
+      <w:r>
+        <w:t>Note: Close your remote connection and your mlc when you are done, this automatically frees up space!!</w:t>
       </w:r>
     </w:p>
     <w:p>
@@ -1199,6 +1343,7 @@
         <w:jc w:val="center"/>
       </w:pPr>
       <w:r>
+        <w:lastRenderedPageBreak/>
         <w:t>cd ..</w:t>
       </w:r>
     </w:p>
@@ -2277,7 +2422,7 @@
   <w:abstractNum w:abstractNumId="7" w15:restartNumberingAfterBreak="0">
     <w:nsid w:val="6FD46760"/>
     <w:multiLevelType w:val="hybridMultilevel"/>
-    <w:tmpl w:val="5EF42A62"/>
+    <w:tmpl w:val="E6C473D8"/>
     <w:lvl w:ilvl="0" w:tplc="08090001">
       <w:start w:val="1"/>
       <w:numFmt w:val="bullet"/>

</xml_diff>